<commit_message>
Week 4 Meeting Filed Out
</commit_message>
<xml_diff>
--- a/Scrum/Week 4.docx
+++ b/Scrum/Week 4.docx
@@ -20,7 +20,13 @@
         <w:t> </w:t>
       </w:r>
       <w:r>
-        <w:t>SCRUM MEETING WEEK ()</w:t>
+        <w:t>SCRUM MEETING WEEK (</w:t>
+      </w:r>
+      <w:r>
+        <w:t>4</w:t>
+      </w:r>
+      <w:r>
+        <w:t>)</w:t>
       </w:r>
     </w:p>
     <w:p>
@@ -92,7 +98,7 @@
           <w:szCs w:val="34"/>
         </w:rPr>
         <w:drawing>
-          <wp:inline distT="0" distB="0" distL="0" distR="0" wp14:anchorId="79682000" wp14:editId="2AA0A4C6">
+          <wp:inline distT="0" distB="0" distL="0" distR="0" wp14:anchorId="1DF4631F" wp14:editId="5CEFC6E4">
             <wp:extent cx="157163" cy="157163"/>
             <wp:effectExtent l="0" t="0" r="0" b="0"/>
             <wp:docPr id="1499542647" name="Picture 4" descr=":white_check_mark:"/>
@@ -280,6 +286,11 @@
           </w:tcPr>
           <w:p>
             <w:pPr>
+              <w:pStyle w:val="ListParagraph"/>
+              <w:numPr>
+                <w:ilvl w:val="0"/>
+                <w:numId w:val="7"/>
+              </w:numPr>
               <w:rPr>
                 <w:rFonts w:ascii="Times New Roman" w:eastAsia="Times New Roman" w:hAnsi="Times New Roman" w:cs="Times New Roman"/>
               </w:rPr>
@@ -289,6 +300,12 @@
                 <w:rFonts w:ascii="Times New Roman" w:eastAsia="Times New Roman" w:hAnsi="Times New Roman" w:cs="Times New Roman"/>
               </w:rPr>
               <w:t>​​</w:t>
+            </w:r>
+            <w:r>
+              <w:rPr>
+                <w:rFonts w:ascii="Times New Roman" w:eastAsia="Times New Roman" w:hAnsi="Times New Roman" w:cs="Times New Roman"/>
+              </w:rPr>
+              <w:t>Discuss our plan</w:t>
             </w:r>
           </w:p>
           <w:p>
@@ -334,6 +351,11 @@
           </w:tcPr>
           <w:p>
             <w:pPr>
+              <w:pStyle w:val="ListParagraph"/>
+              <w:numPr>
+                <w:ilvl w:val="0"/>
+                <w:numId w:val="7"/>
+              </w:numPr>
               <w:rPr>
                 <w:rFonts w:ascii="Times New Roman" w:eastAsia="Times New Roman" w:hAnsi="Times New Roman" w:cs="Times New Roman"/>
               </w:rPr>
@@ -343,6 +365,12 @@
                 <w:rFonts w:ascii="Times New Roman" w:eastAsia="Times New Roman" w:hAnsi="Times New Roman" w:cs="Times New Roman"/>
               </w:rPr>
               <w:t>​​</w:t>
+            </w:r>
+            <w:r>
+              <w:rPr>
+                <w:rFonts w:ascii="Times New Roman" w:eastAsia="Times New Roman" w:hAnsi="Times New Roman" w:cs="Times New Roman"/>
+              </w:rPr>
+              <w:t>Split up areas of project</w:t>
             </w:r>
           </w:p>
         </w:tc>
@@ -362,6 +390,12 @@
                 <w:rFonts w:ascii="Times New Roman" w:eastAsia="Times New Roman" w:hAnsi="Times New Roman" w:cs="Times New Roman"/>
               </w:rPr>
               <w:t>​​</w:t>
+            </w:r>
+            <w:r>
+              <w:rPr>
+                <w:rFonts w:ascii="Times New Roman" w:eastAsia="Times New Roman" w:hAnsi="Times New Roman" w:cs="Times New Roman"/>
+              </w:rPr>
+              <w:t>-each member has a role</w:t>
             </w:r>
           </w:p>
         </w:tc>
@@ -436,7 +470,7 @@
           <w:szCs w:val="34"/>
         </w:rPr>
         <w:drawing>
-          <wp:inline distT="0" distB="0" distL="0" distR="0">
+          <wp:inline distT="0" distB="0" distL="0" distR="0" wp14:anchorId="51DDDE93" wp14:editId="529C9AE9">
             <wp:extent cx="171450" cy="171450"/>
             <wp:effectExtent l="0" t="0" r="6350" b="6350"/>
             <wp:docPr id="922092399" name="Picture 3" descr=":busts_in_silhouette:"/>
@@ -619,14 +653,16 @@
                 <w:rFonts w:ascii="Times New Roman" w:eastAsia="Times New Roman" w:hAnsi="Times New Roman" w:cs="Times New Roman"/>
                 <w:spacing w:val="-1"/>
               </w:rPr>
-              <w:t>​​</w:t>
-            </w:r>
-            <w:r>
-              <w:rPr>
-                <w:rFonts w:ascii="Times New Roman" w:eastAsia="Times New Roman" w:hAnsi="Times New Roman" w:cs="Times New Roman"/>
-                <w:spacing w:val="-1"/>
-              </w:rPr>
-              <w:t xml:space="preserve"> </w:t>
+              <w:t xml:space="preserve">​​ </w:t>
+            </w:r>
+            <w:r>
+              <w:rPr>
+                <w:rFonts w:ascii="Arial" w:hAnsi="Arial" w:cs="Arial"/>
+                <w:color w:val="000000"/>
+                <w:sz w:val="22"/>
+                <w:szCs w:val="22"/>
+              </w:rPr>
+              <w:t>Omar Hemed</w:t>
             </w:r>
           </w:p>
         </w:tc>
@@ -647,14 +683,14 @@
                 <w:rFonts w:ascii="Times New Roman" w:eastAsia="Times New Roman" w:hAnsi="Times New Roman" w:cs="Times New Roman"/>
                 <w:spacing w:val="-1"/>
               </w:rPr>
-              <w:t>​​</w:t>
-            </w:r>
-            <w:r>
-              <w:rPr>
-                <w:rFonts w:ascii="Times New Roman" w:eastAsia="Times New Roman" w:hAnsi="Times New Roman" w:cs="Times New Roman"/>
-                <w:spacing w:val="-1"/>
-              </w:rPr>
-              <w:t xml:space="preserve"> </w:t>
+              <w:t xml:space="preserve">​​ </w:t>
+            </w:r>
+            <w:r>
+              <w:rPr>
+                <w:rFonts w:ascii="Times New Roman" w:eastAsia="Times New Roman" w:hAnsi="Times New Roman" w:cs="Times New Roman"/>
+                <w:spacing w:val="-1"/>
+              </w:rPr>
+              <w:t>Frontend</w:t>
             </w:r>
           </w:p>
         </w:tc>
@@ -674,6 +710,15 @@
                 <w:spacing w:val="-1"/>
               </w:rPr>
             </w:pPr>
+            <w:r>
+              <w:rPr>
+                <w:rFonts w:ascii="Arial" w:hAnsi="Arial" w:cs="Arial"/>
+                <w:color w:val="000000"/>
+                <w:sz w:val="22"/>
+                <w:szCs w:val="22"/>
+              </w:rPr>
+              <w:t>Karam Hejazin</w:t>
+            </w:r>
           </w:p>
         </w:tc>
         <w:tc>
@@ -687,6 +732,13 @@
                 <w:spacing w:val="-1"/>
               </w:rPr>
             </w:pPr>
+            <w:r>
+              <w:rPr>
+                <w:rFonts w:ascii="Times New Roman" w:eastAsia="Times New Roman" w:hAnsi="Times New Roman" w:cs="Times New Roman"/>
+                <w:spacing w:val="-1"/>
+              </w:rPr>
+              <w:t>API/Data Management</w:t>
+            </w:r>
           </w:p>
         </w:tc>
       </w:tr>
@@ -705,6 +757,15 @@
                 <w:spacing w:val="-1"/>
               </w:rPr>
             </w:pPr>
+            <w:r>
+              <w:rPr>
+                <w:rFonts w:ascii="Arial" w:hAnsi="Arial" w:cs="Arial"/>
+                <w:color w:val="000000"/>
+                <w:sz w:val="22"/>
+                <w:szCs w:val="22"/>
+              </w:rPr>
+              <w:t>Tyler Cummings</w:t>
+            </w:r>
           </w:p>
         </w:tc>
         <w:tc>
@@ -718,6 +779,13 @@
                 <w:spacing w:val="-1"/>
               </w:rPr>
             </w:pPr>
+            <w:r>
+              <w:rPr>
+                <w:rFonts w:ascii="Times New Roman" w:eastAsia="Times New Roman" w:hAnsi="Times New Roman" w:cs="Times New Roman"/>
+                <w:spacing w:val="-1"/>
+              </w:rPr>
+              <w:t>Backend/database</w:t>
+            </w:r>
           </w:p>
         </w:tc>
       </w:tr>
@@ -736,6 +804,15 @@
                 <w:spacing w:val="-1"/>
               </w:rPr>
             </w:pPr>
+            <w:r>
+              <w:rPr>
+                <w:rFonts w:ascii="Arial" w:hAnsi="Arial" w:cs="Arial"/>
+                <w:color w:val="000000"/>
+                <w:sz w:val="22"/>
+                <w:szCs w:val="22"/>
+              </w:rPr>
+              <w:t>Rhythm trivedi</w:t>
+            </w:r>
           </w:p>
         </w:tc>
         <w:tc>
@@ -749,6 +826,13 @@
                 <w:spacing w:val="-1"/>
               </w:rPr>
             </w:pPr>
+            <w:r>
+              <w:rPr>
+                <w:rFonts w:ascii="Times New Roman" w:eastAsia="Times New Roman" w:hAnsi="Times New Roman" w:cs="Times New Roman"/>
+                <w:spacing w:val="-1"/>
+              </w:rPr>
+              <w:t>Frontend</w:t>
+            </w:r>
           </w:p>
         </w:tc>
       </w:tr>
@@ -767,6 +851,13 @@
                 <w:spacing w:val="-1"/>
               </w:rPr>
             </w:pPr>
+            <w:r>
+              <w:rPr>
+                <w:rFonts w:ascii="Times New Roman" w:eastAsia="Times New Roman" w:hAnsi="Times New Roman" w:cs="Times New Roman"/>
+                <w:spacing w:val="-1"/>
+              </w:rPr>
+              <w:t>Carter Meekison</w:t>
+            </w:r>
           </w:p>
         </w:tc>
         <w:tc>
@@ -780,6 +871,13 @@
                 <w:spacing w:val="-1"/>
               </w:rPr>
             </w:pPr>
+            <w:r>
+              <w:rPr>
+                <w:rFonts w:ascii="Times New Roman" w:eastAsia="Times New Roman" w:hAnsi="Times New Roman" w:cs="Times New Roman"/>
+                <w:spacing w:val="-1"/>
+              </w:rPr>
+              <w:t>Backend/database</w:t>
+            </w:r>
           </w:p>
         </w:tc>
       </w:tr>
@@ -894,7 +992,7 @@
           <w:szCs w:val="34"/>
         </w:rPr>
         <w:drawing>
-          <wp:inline distT="0" distB="0" distL="0" distR="0">
+          <wp:inline distT="0" distB="0" distL="0" distR="0" wp14:anchorId="5A46E6EF" wp14:editId="5ACF026B">
             <wp:extent cx="185738" cy="185738"/>
             <wp:effectExtent l="0" t="0" r="5080" b="5080"/>
             <wp:docPr id="459473846" name="Picture 2" descr=":pencil2:"/>
@@ -1068,14 +1166,7 @@
                 <w:rFonts w:ascii="Times New Roman" w:eastAsia="Times New Roman" w:hAnsi="Times New Roman" w:cs="Times New Roman"/>
                 <w:spacing w:val="-1"/>
               </w:rPr>
-              <w:t>​​</w:t>
-            </w:r>
-            <w:r>
-              <w:rPr>
-                <w:rFonts w:ascii="Times New Roman" w:eastAsia="Times New Roman" w:hAnsi="Times New Roman" w:cs="Times New Roman"/>
-                <w:spacing w:val="-1"/>
-              </w:rPr>
-              <w:t>e.g., Bugs</w:t>
+              <w:t>First Meeting</w:t>
             </w:r>
           </w:p>
         </w:tc>
@@ -1117,20 +1208,6 @@
                 <w:spacing w:val="-1"/>
               </w:rPr>
             </w:pPr>
-            <w:r>
-              <w:rPr>
-                <w:rFonts w:ascii="Times New Roman" w:eastAsia="Times New Roman" w:hAnsi="Times New Roman" w:cs="Times New Roman"/>
-                <w:spacing w:val="-1"/>
-              </w:rPr>
-              <w:t>​​</w:t>
-            </w:r>
-            <w:r>
-              <w:rPr>
-                <w:rFonts w:ascii="Times New Roman" w:eastAsia="Times New Roman" w:hAnsi="Times New Roman" w:cs="Times New Roman"/>
-                <w:spacing w:val="-1"/>
-              </w:rPr>
-              <w:t xml:space="preserve"> </w:t>
-            </w:r>
           </w:p>
         </w:tc>
       </w:tr>
@@ -1260,20 +1337,6 @@
                 <w:spacing w:val="-1"/>
               </w:rPr>
             </w:pPr>
-            <w:r>
-              <w:rPr>
-                <w:rFonts w:ascii="Times New Roman" w:eastAsia="Times New Roman" w:hAnsi="Times New Roman" w:cs="Times New Roman"/>
-                <w:spacing w:val="-1"/>
-              </w:rPr>
-              <w:t>​​</w:t>
-            </w:r>
-            <w:r>
-              <w:rPr>
-                <w:rFonts w:ascii="Times New Roman" w:eastAsia="Times New Roman" w:hAnsi="Times New Roman" w:cs="Times New Roman"/>
-                <w:spacing w:val="-1"/>
-              </w:rPr>
-              <w:t xml:space="preserve"> </w:t>
-            </w:r>
           </w:p>
         </w:tc>
       </w:tr>
@@ -1390,6 +1453,21 @@
               </w:rPr>
               <w:t xml:space="preserve"> </w:t>
             </w:r>
+            <w:r>
+              <w:rPr>
+                <w:rFonts w:ascii="Times New Roman" w:eastAsia="Times New Roman" w:hAnsi="Times New Roman" w:cs="Times New Roman"/>
+                <w:spacing w:val="-1"/>
+              </w:rPr>
+              <w:t>Jan 29</w:t>
+            </w:r>
+            <w:r>
+              <w:rPr>
+                <w:rFonts w:ascii="Times New Roman" w:eastAsia="Times New Roman" w:hAnsi="Times New Roman" w:cs="Times New Roman"/>
+                <w:spacing w:val="-1"/>
+                <w:vertAlign w:val="superscript"/>
+              </w:rPr>
+              <w:t>th</w:t>
+            </w:r>
           </w:p>
         </w:tc>
       </w:tr>
@@ -1430,6 +1508,13 @@
                 <w:spacing w:val="-1"/>
               </w:rPr>
             </w:pPr>
+            <w:r>
+              <w:rPr>
+                <w:rFonts w:ascii="Times New Roman" w:eastAsia="Times New Roman" w:hAnsi="Times New Roman" w:cs="Times New Roman"/>
+                <w:spacing w:val="-1"/>
+              </w:rPr>
+              <w:t>Feb 2nd</w:t>
+            </w:r>
           </w:p>
         </w:tc>
       </w:tr>
@@ -1484,6 +1569,13 @@
               </w:rPr>
               <w:t xml:space="preserve"> </w:t>
             </w:r>
+            <w:r>
+              <w:rPr>
+                <w:rFonts w:ascii="Times New Roman" w:eastAsia="Times New Roman" w:hAnsi="Times New Roman" w:cs="Times New Roman"/>
+                <w:spacing w:val="-1"/>
+              </w:rPr>
+              <w:t>Planning</w:t>
+            </w:r>
           </w:p>
         </w:tc>
       </w:tr>
@@ -1524,6 +1616,13 @@
                 <w:spacing w:val="-1"/>
               </w:rPr>
             </w:pPr>
+            <w:r>
+              <w:rPr>
+                <w:rFonts w:ascii="Times New Roman" w:eastAsia="Times New Roman" w:hAnsi="Times New Roman" w:cs="Times New Roman"/>
+                <w:spacing w:val="-1"/>
+              </w:rPr>
+              <w:t>5</w:t>
+            </w:r>
           </w:p>
         </w:tc>
       </w:tr>
@@ -1564,6 +1663,13 @@
                 <w:spacing w:val="-1"/>
               </w:rPr>
             </w:pPr>
+            <w:r>
+              <w:rPr>
+                <w:rFonts w:ascii="Times New Roman" w:eastAsia="Times New Roman" w:hAnsi="Times New Roman" w:cs="Times New Roman"/>
+                <w:spacing w:val="-1"/>
+              </w:rPr>
+              <w:t>0</w:t>
+            </w:r>
           </w:p>
         </w:tc>
       </w:tr>
@@ -1609,76 +1715,8 @@
                 <w:rFonts w:ascii="Times New Roman" w:eastAsia="Times New Roman" w:hAnsi="Times New Roman" w:cs="Times New Roman"/>
                 <w:spacing w:val="-1"/>
               </w:rPr>
-              <w:t xml:space="preserve"> Member 1</w:t>
-            </w:r>
-          </w:p>
-          <w:p>
-            <w:pPr>
-              <w:rPr>
-                <w:rFonts w:ascii="Times New Roman" w:eastAsia="Times New Roman" w:hAnsi="Times New Roman" w:cs="Times New Roman"/>
-                <w:spacing w:val="-1"/>
-              </w:rPr>
-            </w:pPr>
-            <w:r>
-              <w:rPr>
-                <w:rFonts w:ascii="Times New Roman" w:eastAsia="Times New Roman" w:hAnsi="Times New Roman" w:cs="Times New Roman"/>
-                <w:spacing w:val="-1"/>
-              </w:rPr>
-              <w:t xml:space="preserve"> Member 2</w:t>
-            </w:r>
-          </w:p>
-          <w:p>
-            <w:pPr>
-              <w:rPr>
-                <w:rFonts w:ascii="Times New Roman" w:eastAsia="Times New Roman" w:hAnsi="Times New Roman" w:cs="Times New Roman"/>
-                <w:spacing w:val="-1"/>
-              </w:rPr>
-            </w:pPr>
-            <w:r>
-              <w:rPr>
-                <w:rFonts w:ascii="Times New Roman" w:eastAsia="Times New Roman" w:hAnsi="Times New Roman" w:cs="Times New Roman"/>
-                <w:spacing w:val="-1"/>
-              </w:rPr>
-              <w:t xml:space="preserve"> Member 3</w:t>
-            </w:r>
-          </w:p>
-          <w:p>
-            <w:pPr>
-              <w:rPr>
-                <w:rFonts w:ascii="Times New Roman" w:eastAsia="Times New Roman" w:hAnsi="Times New Roman" w:cs="Times New Roman"/>
-                <w:spacing w:val="-1"/>
-              </w:rPr>
-            </w:pPr>
-            <w:r>
-              <w:rPr>
-                <w:rFonts w:ascii="Times New Roman" w:eastAsia="Times New Roman" w:hAnsi="Times New Roman" w:cs="Times New Roman"/>
-                <w:spacing w:val="-1"/>
-              </w:rPr>
-              <w:t xml:space="preserve"> Member 4</w:t>
-            </w:r>
-          </w:p>
-          <w:p>
-            <w:pPr>
-              <w:rPr>
-                <w:rFonts w:ascii="Times New Roman" w:eastAsia="Times New Roman" w:hAnsi="Times New Roman" w:cs="Times New Roman"/>
-                <w:spacing w:val="-1"/>
-              </w:rPr>
-            </w:pPr>
-            <w:r>
-              <w:rPr>
-                <w:rFonts w:ascii="Times New Roman" w:eastAsia="Times New Roman" w:hAnsi="Times New Roman" w:cs="Times New Roman"/>
-                <w:spacing w:val="-1"/>
-              </w:rPr>
-              <w:t xml:space="preserve"> Member 5</w:t>
-            </w:r>
-          </w:p>
-          <w:p>
-            <w:pPr>
-              <w:rPr>
-                <w:rFonts w:ascii="Times New Roman" w:eastAsia="Times New Roman" w:hAnsi="Times New Roman" w:cs="Times New Roman"/>
-                <w:spacing w:val="-1"/>
-              </w:rPr>
-            </w:pPr>
+              <w:t>Everyone working</w:t>
+            </w:r>
           </w:p>
         </w:tc>
       </w:tr>
@@ -1729,6 +1767,13 @@
                 <w:spacing w:val="-1"/>
               </w:rPr>
             </w:pPr>
+            <w:r>
+              <w:rPr>
+                <w:rFonts w:ascii="Times New Roman" w:eastAsia="Times New Roman" w:hAnsi="Times New Roman" w:cs="Times New Roman"/>
+                <w:spacing w:val="-1"/>
+              </w:rPr>
+              <w:t xml:space="preserve">Procrastination </w:t>
+            </w:r>
           </w:p>
         </w:tc>
       </w:tr>
@@ -1779,6 +1824,13 @@
                 <w:spacing w:val="-1"/>
               </w:rPr>
             </w:pPr>
+            <w:r>
+              <w:rPr>
+                <w:rFonts w:ascii="Times New Roman" w:eastAsia="Times New Roman" w:hAnsi="Times New Roman" w:cs="Times New Roman"/>
+                <w:spacing w:val="-1"/>
+              </w:rPr>
+              <w:t>Work</w:t>
+            </w:r>
           </w:p>
         </w:tc>
       </w:tr>
@@ -1853,7 +1905,7 @@
           <w:szCs w:val="34"/>
         </w:rPr>
         <w:drawing>
-          <wp:inline distT="0" distB="0" distL="0" distR="0">
+          <wp:inline distT="0" distB="0" distL="0" distR="0" wp14:anchorId="0CFAF038" wp14:editId="74D998FC">
             <wp:extent cx="178594" cy="178594"/>
             <wp:effectExtent l="0" t="0" r="0" b="0"/>
             <wp:docPr id="306956271" name="Picture 1" descr=":books:"/>
@@ -2680,6 +2732,118 @@
     </w:lvl>
   </w:abstractNum>
   <w:abstractNum w:abstractNumId="5" w15:restartNumberingAfterBreak="0">
+    <w:nsid w:val="372E2BB1"/>
+    <w:multiLevelType w:val="hybridMultilevel"/>
+    <w:tmpl w:val="ADFE633C"/>
+    <w:lvl w:ilvl="0" w:tplc="3D4E4790">
+      <w:numFmt w:val="bullet"/>
+      <w:lvlText w:val="-"/>
+      <w:lvlJc w:val="left"/>
+      <w:pPr>
+        <w:ind w:left="720" w:hanging="360"/>
+      </w:pPr>
+      <w:rPr>
+        <w:rFonts w:ascii="Times New Roman" w:eastAsia="Times New Roman" w:hAnsi="Times New Roman" w:cs="Times New Roman" w:hint="default"/>
+      </w:rPr>
+    </w:lvl>
+    <w:lvl w:ilvl="1" w:tplc="10090003" w:tentative="1">
+      <w:start w:val="1"/>
+      <w:numFmt w:val="bullet"/>
+      <w:lvlText w:val="o"/>
+      <w:lvlJc w:val="left"/>
+      <w:pPr>
+        <w:ind w:left="1440" w:hanging="360"/>
+      </w:pPr>
+      <w:rPr>
+        <w:rFonts w:ascii="Courier New" w:hAnsi="Courier New" w:cs="Courier New" w:hint="default"/>
+      </w:rPr>
+    </w:lvl>
+    <w:lvl w:ilvl="2" w:tplc="10090005" w:tentative="1">
+      <w:start w:val="1"/>
+      <w:numFmt w:val="bullet"/>
+      <w:lvlText w:val=""/>
+      <w:lvlJc w:val="left"/>
+      <w:pPr>
+        <w:ind w:left="2160" w:hanging="360"/>
+      </w:pPr>
+      <w:rPr>
+        <w:rFonts w:ascii="Wingdings" w:hAnsi="Wingdings" w:hint="default"/>
+      </w:rPr>
+    </w:lvl>
+    <w:lvl w:ilvl="3" w:tplc="10090001" w:tentative="1">
+      <w:start w:val="1"/>
+      <w:numFmt w:val="bullet"/>
+      <w:lvlText w:val=""/>
+      <w:lvlJc w:val="left"/>
+      <w:pPr>
+        <w:ind w:left="2880" w:hanging="360"/>
+      </w:pPr>
+      <w:rPr>
+        <w:rFonts w:ascii="Symbol" w:hAnsi="Symbol" w:hint="default"/>
+      </w:rPr>
+    </w:lvl>
+    <w:lvl w:ilvl="4" w:tplc="10090003" w:tentative="1">
+      <w:start w:val="1"/>
+      <w:numFmt w:val="bullet"/>
+      <w:lvlText w:val="o"/>
+      <w:lvlJc w:val="left"/>
+      <w:pPr>
+        <w:ind w:left="3600" w:hanging="360"/>
+      </w:pPr>
+      <w:rPr>
+        <w:rFonts w:ascii="Courier New" w:hAnsi="Courier New" w:cs="Courier New" w:hint="default"/>
+      </w:rPr>
+    </w:lvl>
+    <w:lvl w:ilvl="5" w:tplc="10090005" w:tentative="1">
+      <w:start w:val="1"/>
+      <w:numFmt w:val="bullet"/>
+      <w:lvlText w:val=""/>
+      <w:lvlJc w:val="left"/>
+      <w:pPr>
+        <w:ind w:left="4320" w:hanging="360"/>
+      </w:pPr>
+      <w:rPr>
+        <w:rFonts w:ascii="Wingdings" w:hAnsi="Wingdings" w:hint="default"/>
+      </w:rPr>
+    </w:lvl>
+    <w:lvl w:ilvl="6" w:tplc="10090001" w:tentative="1">
+      <w:start w:val="1"/>
+      <w:numFmt w:val="bullet"/>
+      <w:lvlText w:val=""/>
+      <w:lvlJc w:val="left"/>
+      <w:pPr>
+        <w:ind w:left="5040" w:hanging="360"/>
+      </w:pPr>
+      <w:rPr>
+        <w:rFonts w:ascii="Symbol" w:hAnsi="Symbol" w:hint="default"/>
+      </w:rPr>
+    </w:lvl>
+    <w:lvl w:ilvl="7" w:tplc="10090003" w:tentative="1">
+      <w:start w:val="1"/>
+      <w:numFmt w:val="bullet"/>
+      <w:lvlText w:val="o"/>
+      <w:lvlJc w:val="left"/>
+      <w:pPr>
+        <w:ind w:left="5760" w:hanging="360"/>
+      </w:pPr>
+      <w:rPr>
+        <w:rFonts w:ascii="Courier New" w:hAnsi="Courier New" w:cs="Courier New" w:hint="default"/>
+      </w:rPr>
+    </w:lvl>
+    <w:lvl w:ilvl="8" w:tplc="10090005" w:tentative="1">
+      <w:start w:val="1"/>
+      <w:numFmt w:val="bullet"/>
+      <w:lvlText w:val=""/>
+      <w:lvlJc w:val="left"/>
+      <w:pPr>
+        <w:ind w:left="6480" w:hanging="360"/>
+      </w:pPr>
+      <w:rPr>
+        <w:rFonts w:ascii="Wingdings" w:hAnsi="Wingdings" w:hint="default"/>
+      </w:rPr>
+    </w:lvl>
+  </w:abstractNum>
+  <w:abstractNum w:abstractNumId="6" w15:restartNumberingAfterBreak="0">
     <w:nsid w:val="640B5225"/>
     <w:multiLevelType w:val="multilevel"/>
     <w:tmpl w:val="57C47EC8"/>
@@ -2829,7 +2993,7 @@
     </w:lvl>
   </w:abstractNum>
   <w:num w:numId="1" w16cid:durableId="751703640">
-    <w:abstractNumId w:val="5"/>
+    <w:abstractNumId w:val="6"/>
   </w:num>
   <w:num w:numId="2" w16cid:durableId="21715846">
     <w:abstractNumId w:val="3"/>
@@ -2845,6 +3009,9 @@
   </w:num>
   <w:num w:numId="6" w16cid:durableId="1316450997">
     <w:abstractNumId w:val="1"/>
+  </w:num>
+  <w:num w:numId="7" w16cid:durableId="1413894393">
+    <w:abstractNumId w:val="5"/>
   </w:num>
 </w:numbering>
 </file>
@@ -3547,6 +3714,17 @@
       <w:szCs w:val="56"/>
     </w:rPr>
   </w:style>
+  <w:style w:type="paragraph" w:styleId="ListParagraph">
+    <w:name w:val="List Paragraph"/>
+    <w:basedOn w:val="Normal"/>
+    <w:uiPriority w:val="34"/>
+    <w:qFormat/>
+    <w:rsid w:val="00343261"/>
+    <w:pPr>
+      <w:ind w:left="720"/>
+      <w:contextualSpacing/>
+    </w:pPr>
+  </w:style>
 </w:styles>
 </file>
 

</xml_diff>